<commit_message>
finish the third question
</commit_message>
<xml_diff>
--- a/阅读报告.docx
+++ b/阅读报告.docx
@@ -6,25 +6,25 @@
       <w:pPr>
         <w:jc w:val="center"/>
         <w:rPr>
+          <w:rFonts w:ascii="宋体" w:hAnsi="宋体" w:hint="eastAsia"/>
+          <w:sz w:val="32"/>
+          <w:szCs w:val="32"/>
+        </w:rPr>
+      </w:pPr>
+      <w:r>
+        <w:rPr>
           <w:rFonts w:ascii="宋体" w:hAnsi="宋体"/>
           <w:sz w:val="32"/>
           <w:szCs w:val="32"/>
         </w:rPr>
-      </w:pPr>
+        <w:t>SA</w:t>
+      </w:r>
       <w:r>
         <w:rPr>
           <w:rFonts w:ascii="宋体" w:hAnsi="宋体"/>
           <w:sz w:val="32"/>
           <w:szCs w:val="32"/>
         </w:rPr>
-        <w:t>SA</w:t>
-      </w:r>
-      <w:r>
-        <w:rPr>
-          <w:rFonts w:ascii="宋体" w:hAnsi="宋体"/>
-          <w:sz w:val="32"/>
-          <w:szCs w:val="32"/>
-        </w:rPr>
         <w:br/>
         <w:t>课堂作业报告</w:t>
       </w:r>
@@ -44,22 +44,22 @@
         <w:wordWrap w:val="0"/>
         <w:jc w:val="right"/>
         <w:rPr>
+          <w:rFonts w:ascii="宋体" w:hAnsi="宋体" w:hint="eastAsia"/>
+          <w:sz w:val="24"/>
+        </w:rPr>
+      </w:pPr>
+      <w:r>
+        <w:rPr>
           <w:rFonts w:ascii="宋体" w:hAnsi="宋体"/>
           <w:sz w:val="24"/>
         </w:rPr>
-      </w:pPr>
-      <w:r>
-        <w:rPr>
-          <w:rFonts w:ascii="宋体" w:hAnsi="宋体"/>
-          <w:sz w:val="24"/>
-        </w:rPr>
         <w:t xml:space="preserve">得分：   </w:t>
       </w:r>
     </w:p>
     <w:p>
       <w:pPr>
         <w:rPr>
-          <w:rFonts w:ascii="宋体" w:hAnsi="宋体"/>
+          <w:rFonts w:ascii="宋体" w:hAnsi="宋体" w:hint="eastAsia"/>
           <w:sz w:val="24"/>
         </w:rPr>
       </w:pPr>
@@ -94,7 +94,7 @@
             <w:pPr>
               <w:jc w:val="center"/>
               <w:rPr>
-                <w:rFonts w:ascii="宋体" w:hAnsi="宋体"/>
+                <w:rFonts w:ascii="宋体" w:hAnsi="宋体" w:hint="eastAsia"/>
                 <w:sz w:val="24"/>
               </w:rPr>
             </w:pPr>
@@ -116,7 +116,7 @@
             <w:pPr>
               <w:jc w:val="center"/>
               <w:rPr>
-                <w:rFonts w:ascii="宋体" w:hAnsi="宋体"/>
+                <w:rFonts w:ascii="宋体" w:hAnsi="宋体" w:hint="eastAsia"/>
                 <w:sz w:val="24"/>
               </w:rPr>
             </w:pPr>
@@ -133,7 +133,7 @@
     <w:p>
       <w:pPr>
         <w:rPr>
-          <w:rFonts w:ascii="宋体" w:hAnsi="宋体"/>
+          <w:rFonts w:ascii="宋体" w:hAnsi="宋体" w:hint="eastAsia"/>
           <w:sz w:val="24"/>
         </w:rPr>
       </w:pPr>
@@ -187,9 +187,6 @@
           <w:p>
             <w:pPr>
               <w:jc w:val="center"/>
-              <w:rPr>
-                <w:rFonts w:hint="eastAsia"/>
-              </w:rPr>
             </w:pPr>
             <w:r>
               <w:rPr>
@@ -374,9 +371,6 @@
           <w:p>
             <w:pPr>
               <w:jc w:val="center"/>
-              <w:rPr>
-                <w:rFonts w:hint="eastAsia"/>
-              </w:rPr>
             </w:pPr>
             <w:r>
               <w:rPr>
@@ -394,9 +388,6 @@
           <w:p>
             <w:pPr>
               <w:jc w:val="center"/>
-              <w:rPr>
-                <w:rFonts w:hint="eastAsia"/>
-              </w:rPr>
             </w:pPr>
             <w:r>
               <w:rPr>
@@ -431,9 +422,6 @@
           <w:p>
             <w:pPr>
               <w:jc w:val="center"/>
-              <w:rPr>
-                <w:rFonts w:hint="eastAsia"/>
-              </w:rPr>
             </w:pPr>
             <w:r>
               <w:rPr>
@@ -454,9 +442,6 @@
           <w:p>
             <w:pPr>
               <w:jc w:val="center"/>
-              <w:rPr>
-                <w:rFonts w:hint="eastAsia"/>
-              </w:rPr>
             </w:pPr>
             <w:r>
               <w:rPr>
@@ -591,9 +576,6 @@
           <w:p>
             <w:pPr>
               <w:jc w:val="center"/>
-              <w:rPr>
-                <w:rFonts w:hint="eastAsia"/>
-              </w:rPr>
             </w:pPr>
             <w:proofErr w:type="gramStart"/>
             <w:r>
@@ -1389,9 +1371,6 @@
     <w:p>
       <w:pPr>
         <w:ind w:left="420"/>
-        <w:rPr>
-          <w:rFonts w:hint="eastAsia"/>
-        </w:rPr>
       </w:pPr>
       <w:r>
         <w:t>Ensure that </w:t>
@@ -1441,6 +1420,7 @@
         <w:shd w:val="clear" w:color="auto" w:fill="FFFFFF"/>
         <w:spacing w:before="0" w:beforeAutospacing="0" w:after="0" w:afterAutospacing="0" w:line="360" w:lineRule="auto"/>
         <w:ind w:left="438" w:hangingChars="200" w:hanging="438"/>
+        <w:jc w:val="both"/>
         <w:rPr>
           <w:rFonts w:ascii="Times New Roman" w:hAnsi="Times New Roman" w:cs="Times New Roman"/>
           <w:color w:val="060607"/>
@@ -1481,6 +1461,7 @@
         <w:shd w:val="clear" w:color="auto" w:fill="FFFFFF"/>
         <w:spacing w:before="0" w:beforeAutospacing="0" w:after="0" w:afterAutospacing="0" w:line="360" w:lineRule="auto"/>
         <w:ind w:left="438" w:hangingChars="200" w:hanging="438"/>
+        <w:jc w:val="both"/>
         <w:rPr>
           <w:rFonts w:ascii="Times New Roman" w:hAnsi="Times New Roman" w:cs="Times New Roman"/>
           <w:color w:val="060607"/>
@@ -1521,6 +1502,7 @@
         <w:shd w:val="clear" w:color="auto" w:fill="FFFFFF"/>
         <w:spacing w:before="0" w:beforeAutospacing="0" w:after="0" w:afterAutospacing="0" w:line="360" w:lineRule="auto"/>
         <w:ind w:left="438" w:hangingChars="200" w:hanging="438"/>
+        <w:jc w:val="both"/>
         <w:rPr>
           <w:rFonts w:ascii="Times New Roman" w:hAnsi="Times New Roman" w:cs="Times New Roman"/>
           <w:color w:val="060607"/>
@@ -1561,6 +1543,7 @@
         <w:shd w:val="clear" w:color="auto" w:fill="FFFFFF"/>
         <w:spacing w:before="0" w:beforeAutospacing="0" w:after="0" w:afterAutospacing="0" w:line="360" w:lineRule="auto"/>
         <w:ind w:left="438" w:hangingChars="200" w:hanging="438"/>
+        <w:jc w:val="both"/>
         <w:rPr>
           <w:rFonts w:ascii="Times New Roman" w:hAnsi="Times New Roman" w:cs="Times New Roman"/>
           <w:color w:val="060607"/>
@@ -1602,6 +1585,7 @@
         <w:shd w:val="clear" w:color="auto" w:fill="FFFFFF"/>
         <w:spacing w:before="0" w:beforeAutospacing="0" w:after="0" w:afterAutospacing="0" w:line="360" w:lineRule="auto"/>
         <w:ind w:left="438" w:hangingChars="200" w:hanging="438"/>
+        <w:jc w:val="both"/>
         <w:rPr>
           <w:rFonts w:ascii="Times New Roman" w:hAnsi="Times New Roman" w:cs="Times New Roman"/>
           <w:color w:val="060607"/>
@@ -1642,6 +1626,7 @@
         <w:shd w:val="clear" w:color="auto" w:fill="FFFFFF"/>
         <w:spacing w:before="0" w:beforeAutospacing="0" w:after="0" w:afterAutospacing="0" w:line="360" w:lineRule="auto"/>
         <w:ind w:left="438" w:hangingChars="200" w:hanging="438"/>
+        <w:jc w:val="both"/>
         <w:rPr>
           <w:rFonts w:ascii="Times New Roman" w:hAnsi="Times New Roman" w:cs="Times New Roman"/>
           <w:color w:val="060607"/>
@@ -1682,6 +1667,7 @@
         <w:shd w:val="clear" w:color="auto" w:fill="FFFFFF"/>
         <w:spacing w:before="0" w:beforeAutospacing="0" w:after="0" w:afterAutospacing="0" w:line="360" w:lineRule="auto"/>
         <w:ind w:left="438" w:hangingChars="200" w:hanging="438"/>
+        <w:jc w:val="both"/>
         <w:rPr>
           <w:rFonts w:ascii="Times New Roman" w:hAnsi="Times New Roman" w:cs="Times New Roman"/>
           <w:color w:val="060607"/>
@@ -1722,6 +1708,7 @@
         <w:shd w:val="clear" w:color="auto" w:fill="FFFFFF"/>
         <w:spacing w:before="0" w:beforeAutospacing="0" w:after="0" w:afterAutospacing="0" w:line="360" w:lineRule="auto"/>
         <w:ind w:left="438" w:hangingChars="200" w:hanging="438"/>
+        <w:jc w:val="both"/>
         <w:rPr>
           <w:rFonts w:ascii="Times New Roman" w:hAnsi="Times New Roman" w:cs="Times New Roman"/>
           <w:color w:val="060607"/>
@@ -1762,6 +1749,7 @@
         <w:shd w:val="clear" w:color="auto" w:fill="FFFFFF"/>
         <w:spacing w:before="0" w:beforeAutospacing="0" w:after="0" w:afterAutospacing="0" w:line="360" w:lineRule="auto"/>
         <w:ind w:left="438" w:hangingChars="200" w:hanging="438"/>
+        <w:jc w:val="both"/>
         <w:rPr>
           <w:rFonts w:ascii="Times New Roman" w:hAnsi="Times New Roman" w:cs="Times New Roman"/>
           <w:color w:val="060607"/>
@@ -1802,6 +1790,7 @@
         <w:shd w:val="clear" w:color="auto" w:fill="FFFFFF"/>
         <w:spacing w:before="0" w:beforeAutospacing="0" w:after="0" w:afterAutospacing="0" w:line="360" w:lineRule="auto"/>
         <w:ind w:left="438" w:hangingChars="200" w:hanging="438"/>
+        <w:jc w:val="both"/>
         <w:rPr>
           <w:rFonts w:ascii="Times New Roman" w:hAnsi="Times New Roman" w:cs="Times New Roman"/>
           <w:color w:val="060607"/>
@@ -1842,6 +1831,7 @@
         <w:shd w:val="clear" w:color="auto" w:fill="FFFFFF"/>
         <w:spacing w:before="0" w:beforeAutospacing="0" w:after="0" w:afterAutospacing="0" w:line="360" w:lineRule="auto"/>
         <w:ind w:left="438" w:hangingChars="200" w:hanging="438"/>
+        <w:jc w:val="both"/>
         <w:rPr>
           <w:rFonts w:ascii="Times New Roman" w:hAnsi="Times New Roman" w:cs="Times New Roman"/>
           <w:color w:val="060607"/>
@@ -1882,6 +1872,7 @@
         <w:shd w:val="clear" w:color="auto" w:fill="FFFFFF"/>
         <w:spacing w:before="0" w:beforeAutospacing="0" w:after="0" w:afterAutospacing="0" w:line="360" w:lineRule="auto"/>
         <w:ind w:left="438" w:hangingChars="200" w:hanging="438"/>
+        <w:jc w:val="both"/>
         <w:rPr>
           <w:rFonts w:ascii="Times New Roman" w:hAnsi="Times New Roman" w:cs="Times New Roman"/>
           <w:color w:val="060607"/>
@@ -1922,6 +1913,7 @@
         <w:shd w:val="clear" w:color="auto" w:fill="FFFFFF"/>
         <w:spacing w:before="0" w:beforeAutospacing="0" w:after="0" w:afterAutospacing="0" w:line="360" w:lineRule="auto"/>
         <w:ind w:left="438" w:hangingChars="200" w:hanging="438"/>
+        <w:jc w:val="both"/>
         <w:rPr>
           <w:rFonts w:ascii="Times New Roman" w:hAnsi="Times New Roman" w:cs="Times New Roman"/>
           <w:color w:val="060607"/>
@@ -1962,6 +1954,7 @@
         <w:shd w:val="clear" w:color="auto" w:fill="FFFFFF"/>
         <w:spacing w:before="0" w:beforeAutospacing="0" w:after="0" w:afterAutospacing="0" w:line="360" w:lineRule="auto"/>
         <w:ind w:left="438" w:hangingChars="200" w:hanging="438"/>
+        <w:jc w:val="both"/>
         <w:rPr>
           <w:rFonts w:ascii="Times New Roman" w:hAnsi="Times New Roman" w:cs="Times New Roman"/>
           <w:color w:val="060607"/>
@@ -2002,6 +1995,7 @@
         <w:shd w:val="clear" w:color="auto" w:fill="FFFFFF"/>
         <w:spacing w:before="0" w:beforeAutospacing="0" w:after="0" w:afterAutospacing="0" w:line="360" w:lineRule="auto"/>
         <w:ind w:left="438" w:hangingChars="200" w:hanging="438"/>
+        <w:jc w:val="both"/>
         <w:rPr>
           <w:rFonts w:ascii="Times New Roman" w:hAnsi="Times New Roman" w:cs="Times New Roman"/>
           <w:color w:val="060607"/>
@@ -2042,6 +2036,7 @@
         <w:shd w:val="clear" w:color="auto" w:fill="FFFFFF"/>
         <w:spacing w:before="0" w:beforeAutospacing="0" w:after="0" w:afterAutospacing="0" w:line="360" w:lineRule="auto"/>
         <w:ind w:left="438" w:hangingChars="200" w:hanging="438"/>
+        <w:jc w:val="both"/>
         <w:rPr>
           <w:rFonts w:ascii="Times New Roman" w:hAnsi="Times New Roman" w:cs="Times New Roman"/>
           <w:color w:val="060607"/>
@@ -2082,8 +2077,9 @@
         <w:shd w:val="clear" w:color="auto" w:fill="FFFFFF"/>
         <w:spacing w:before="0" w:beforeAutospacing="0" w:after="0" w:afterAutospacing="0" w:line="360" w:lineRule="auto"/>
         <w:ind w:left="438" w:hangingChars="200" w:hanging="438"/>
-        <w:rPr>
-          <w:rFonts w:ascii="Times New Roman" w:hAnsi="Times New Roman" w:cs="Times New Roman" w:hint="eastAsia"/>
+        <w:jc w:val="both"/>
+        <w:rPr>
+          <w:rFonts w:ascii="Times New Roman" w:hAnsi="Times New Roman" w:cs="Times New Roman"/>
           <w:color w:val="060607"/>
           <w:spacing w:val="4"/>
           <w:sz w:val="21"/>
@@ -2139,6 +2135,448 @@
     </w:p>
     <w:p>
       <w:pPr>
+        <w:pStyle w:val="a8"/>
+        <w:shd w:val="clear" w:color="auto" w:fill="FFFFFF"/>
+        <w:spacing w:before="0" w:beforeAutospacing="0" w:after="206" w:afterAutospacing="0" w:line="360" w:lineRule="auto"/>
+        <w:ind w:firstLineChars="200" w:firstLine="436"/>
+        <w:jc w:val="both"/>
+        <w:rPr>
+          <w:rFonts w:ascii="Times New Roman" w:hAnsi="Times New Roman" w:cs="Times New Roman"/>
+          <w:color w:val="060607"/>
+          <w:spacing w:val="4"/>
+          <w:sz w:val="21"/>
+          <w:szCs w:val="21"/>
+        </w:rPr>
+      </w:pPr>
+      <w:r>
+        <w:rPr>
+          <w:rFonts w:ascii="Times New Roman" w:hAnsi="Times New Roman" w:cs="Times New Roman"/>
+          <w:color w:val="060607"/>
+          <w:spacing w:val="4"/>
+          <w:sz w:val="21"/>
+          <w:szCs w:val="21"/>
+        </w:rPr>
+        <w:t>Integrating security awareness into the software development life cycle (SDLC) is crucial for creating more secure systems. Here are some key processes that can lead to enhanced security:</w:t>
+      </w:r>
+    </w:p>
+    <w:p>
+      <w:pPr>
+        <w:pStyle w:val="a8"/>
+        <w:numPr>
+          <w:ilvl w:val="0"/>
+          <w:numId w:val="10"/>
+        </w:numPr>
+        <w:shd w:val="clear" w:color="auto" w:fill="FFFFFF"/>
+        <w:spacing w:before="0" w:beforeAutospacing="0" w:after="0" w:afterAutospacing="0" w:line="360" w:lineRule="auto"/>
+        <w:jc w:val="both"/>
+        <w:rPr>
+          <w:rFonts w:ascii="Times New Roman" w:hAnsi="Times New Roman" w:cs="Times New Roman"/>
+          <w:color w:val="060607"/>
+          <w:spacing w:val="4"/>
+          <w:sz w:val="21"/>
+          <w:szCs w:val="21"/>
+        </w:rPr>
+      </w:pPr>
+      <w:r>
+        <w:rPr>
+          <w:rStyle w:val="a9"/>
+          <w:rFonts w:ascii="Times New Roman" w:hAnsi="Times New Roman" w:cs="Times New Roman"/>
+          <w:color w:val="060607"/>
+          <w:spacing w:val="4"/>
+          <w:sz w:val="21"/>
+          <w:szCs w:val="21"/>
+        </w:rPr>
+        <w:t>Security Planning</w:t>
+      </w:r>
+      <w:r>
+        <w:rPr>
+          <w:rFonts w:ascii="Times New Roman" w:hAnsi="Times New Roman" w:cs="Times New Roman"/>
+          <w:color w:val="060607"/>
+          <w:spacing w:val="4"/>
+          <w:sz w:val="21"/>
+          <w:szCs w:val="21"/>
+        </w:rPr>
+        <w:t xml:space="preserve">: This involves identifying and documenting security requirements at the outset, considering features like access controls and data </w:t>
+      </w:r>
+      <w:proofErr w:type="gramStart"/>
+      <w:r>
+        <w:rPr>
+          <w:rFonts w:ascii="Times New Roman" w:hAnsi="Times New Roman" w:cs="Times New Roman"/>
+          <w:color w:val="060607"/>
+          <w:spacing w:val="4"/>
+          <w:sz w:val="21"/>
+          <w:szCs w:val="21"/>
+        </w:rPr>
+        <w:t>protection .</w:t>
+      </w:r>
+      <w:proofErr w:type="gramEnd"/>
+    </w:p>
+    <w:p>
+      <w:pPr>
+        <w:pStyle w:val="a8"/>
+        <w:numPr>
+          <w:ilvl w:val="0"/>
+          <w:numId w:val="10"/>
+        </w:numPr>
+        <w:shd w:val="clear" w:color="auto" w:fill="FFFFFF"/>
+        <w:spacing w:before="0" w:beforeAutospacing="0" w:after="0" w:afterAutospacing="0" w:line="360" w:lineRule="auto"/>
+        <w:jc w:val="both"/>
+        <w:rPr>
+          <w:rFonts w:ascii="Times New Roman" w:hAnsi="Times New Roman" w:cs="Times New Roman"/>
+          <w:color w:val="060607"/>
+          <w:spacing w:val="4"/>
+          <w:sz w:val="21"/>
+          <w:szCs w:val="21"/>
+        </w:rPr>
+      </w:pPr>
+      <w:r>
+        <w:rPr>
+          <w:rStyle w:val="a9"/>
+          <w:rFonts w:ascii="Times New Roman" w:hAnsi="Times New Roman" w:cs="Times New Roman"/>
+          <w:color w:val="060607"/>
+          <w:spacing w:val="4"/>
+          <w:sz w:val="21"/>
+          <w:szCs w:val="21"/>
+        </w:rPr>
+        <w:t>Security Training</w:t>
+      </w:r>
+      <w:r>
+        <w:rPr>
+          <w:rFonts w:ascii="Times New Roman" w:hAnsi="Times New Roman" w:cs="Times New Roman"/>
+          <w:color w:val="060607"/>
+          <w:spacing w:val="4"/>
+          <w:sz w:val="21"/>
+          <w:szCs w:val="21"/>
+        </w:rPr>
+        <w:t xml:space="preserve">: Ensuring that all team members, including developers, testers, and operations staff, are trained in secure coding practices and are aware of the latest security threats and mitigation </w:t>
+      </w:r>
+      <w:proofErr w:type="gramStart"/>
+      <w:r>
+        <w:rPr>
+          <w:rFonts w:ascii="Times New Roman" w:hAnsi="Times New Roman" w:cs="Times New Roman"/>
+          <w:color w:val="060607"/>
+          <w:spacing w:val="4"/>
+          <w:sz w:val="21"/>
+          <w:szCs w:val="21"/>
+        </w:rPr>
+        <w:t>strategies .</w:t>
+      </w:r>
+      <w:proofErr w:type="gramEnd"/>
+    </w:p>
+    <w:p>
+      <w:pPr>
+        <w:pStyle w:val="a8"/>
+        <w:numPr>
+          <w:ilvl w:val="0"/>
+          <w:numId w:val="10"/>
+        </w:numPr>
+        <w:shd w:val="clear" w:color="auto" w:fill="FFFFFF"/>
+        <w:spacing w:before="0" w:beforeAutospacing="0" w:after="0" w:afterAutospacing="0" w:line="360" w:lineRule="auto"/>
+        <w:jc w:val="both"/>
+        <w:rPr>
+          <w:rFonts w:ascii="Times New Roman" w:hAnsi="Times New Roman" w:cs="Times New Roman"/>
+          <w:color w:val="060607"/>
+          <w:spacing w:val="4"/>
+          <w:sz w:val="21"/>
+          <w:szCs w:val="21"/>
+        </w:rPr>
+      </w:pPr>
+      <w:r>
+        <w:rPr>
+          <w:rStyle w:val="a9"/>
+          <w:rFonts w:ascii="Times New Roman" w:hAnsi="Times New Roman" w:cs="Times New Roman"/>
+          <w:color w:val="060607"/>
+          <w:spacing w:val="4"/>
+          <w:sz w:val="21"/>
+          <w:szCs w:val="21"/>
+        </w:rPr>
+        <w:t>Threat Modeling</w:t>
+      </w:r>
+      <w:r>
+        <w:rPr>
+          <w:rFonts w:ascii="Times New Roman" w:hAnsi="Times New Roman" w:cs="Times New Roman"/>
+          <w:color w:val="060607"/>
+          <w:spacing w:val="4"/>
+          <w:sz w:val="21"/>
+          <w:szCs w:val="21"/>
+        </w:rPr>
+        <w:t xml:space="preserve">: This process involves identifying potential threats to a software system and designing mitigations to address those </w:t>
+      </w:r>
+      <w:proofErr w:type="gramStart"/>
+      <w:r>
+        <w:rPr>
+          <w:rFonts w:ascii="Times New Roman" w:hAnsi="Times New Roman" w:cs="Times New Roman"/>
+          <w:color w:val="060607"/>
+          <w:spacing w:val="4"/>
+          <w:sz w:val="21"/>
+          <w:szCs w:val="21"/>
+        </w:rPr>
+        <w:t>threats .</w:t>
+      </w:r>
+      <w:proofErr w:type="gramEnd"/>
+    </w:p>
+    <w:p>
+      <w:pPr>
+        <w:pStyle w:val="a8"/>
+        <w:numPr>
+          <w:ilvl w:val="0"/>
+          <w:numId w:val="10"/>
+        </w:numPr>
+        <w:shd w:val="clear" w:color="auto" w:fill="FFFFFF"/>
+        <w:spacing w:before="0" w:beforeAutospacing="0" w:after="0" w:afterAutospacing="0" w:line="360" w:lineRule="auto"/>
+        <w:jc w:val="both"/>
+        <w:rPr>
+          <w:rFonts w:ascii="Times New Roman" w:hAnsi="Times New Roman" w:cs="Times New Roman"/>
+          <w:color w:val="060607"/>
+          <w:spacing w:val="4"/>
+          <w:sz w:val="21"/>
+          <w:szCs w:val="21"/>
+        </w:rPr>
+      </w:pPr>
+      <w:r>
+        <w:rPr>
+          <w:rStyle w:val="a9"/>
+          <w:rFonts w:ascii="Times New Roman" w:hAnsi="Times New Roman" w:cs="Times New Roman"/>
+          <w:color w:val="060607"/>
+          <w:spacing w:val="4"/>
+          <w:sz w:val="21"/>
+          <w:szCs w:val="21"/>
+        </w:rPr>
+        <w:t>Code Reviews</w:t>
+      </w:r>
+      <w:r>
+        <w:rPr>
+          <w:rFonts w:ascii="Times New Roman" w:hAnsi="Times New Roman" w:cs="Times New Roman"/>
+          <w:color w:val="060607"/>
+          <w:spacing w:val="4"/>
+          <w:sz w:val="21"/>
+          <w:szCs w:val="21"/>
+        </w:rPr>
+        <w:t xml:space="preserve">: Regular code reviews can help identify and fix security vulnerabilities before they are </w:t>
+      </w:r>
+      <w:proofErr w:type="gramStart"/>
+      <w:r>
+        <w:rPr>
+          <w:rFonts w:ascii="Times New Roman" w:hAnsi="Times New Roman" w:cs="Times New Roman"/>
+          <w:color w:val="060607"/>
+          <w:spacing w:val="4"/>
+          <w:sz w:val="21"/>
+          <w:szCs w:val="21"/>
+        </w:rPr>
+        <w:t>exploited .</w:t>
+      </w:r>
+      <w:proofErr w:type="gramEnd"/>
+    </w:p>
+    <w:p>
+      <w:pPr>
+        <w:pStyle w:val="a8"/>
+        <w:numPr>
+          <w:ilvl w:val="0"/>
+          <w:numId w:val="10"/>
+        </w:numPr>
+        <w:shd w:val="clear" w:color="auto" w:fill="FFFFFF"/>
+        <w:spacing w:before="0" w:beforeAutospacing="0" w:after="0" w:afterAutospacing="0" w:line="360" w:lineRule="auto"/>
+        <w:jc w:val="both"/>
+        <w:rPr>
+          <w:rFonts w:ascii="Times New Roman" w:hAnsi="Times New Roman" w:cs="Times New Roman"/>
+          <w:color w:val="060607"/>
+          <w:spacing w:val="4"/>
+          <w:sz w:val="21"/>
+          <w:szCs w:val="21"/>
+        </w:rPr>
+      </w:pPr>
+      <w:r>
+        <w:rPr>
+          <w:rStyle w:val="a9"/>
+          <w:rFonts w:ascii="Times New Roman" w:hAnsi="Times New Roman" w:cs="Times New Roman"/>
+          <w:color w:val="060607"/>
+          <w:spacing w:val="4"/>
+          <w:sz w:val="21"/>
+          <w:szCs w:val="21"/>
+        </w:rPr>
+        <w:t>Static and Dynamic Analysis</w:t>
+      </w:r>
+      <w:r>
+        <w:rPr>
+          <w:rFonts w:ascii="Times New Roman" w:hAnsi="Times New Roman" w:cs="Times New Roman"/>
+          <w:color w:val="060607"/>
+          <w:spacing w:val="4"/>
+          <w:sz w:val="21"/>
+          <w:szCs w:val="21"/>
+        </w:rPr>
+        <w:t xml:space="preserve">: Using tools to automatically detect security vulnerabilities in code during </w:t>
+      </w:r>
+      <w:proofErr w:type="gramStart"/>
+      <w:r>
+        <w:rPr>
+          <w:rFonts w:ascii="Times New Roman" w:hAnsi="Times New Roman" w:cs="Times New Roman"/>
+          <w:color w:val="060607"/>
+          <w:spacing w:val="4"/>
+          <w:sz w:val="21"/>
+          <w:szCs w:val="21"/>
+        </w:rPr>
+        <w:t>development .</w:t>
+      </w:r>
+      <w:proofErr w:type="gramEnd"/>
+    </w:p>
+    <w:p>
+      <w:pPr>
+        <w:pStyle w:val="a8"/>
+        <w:numPr>
+          <w:ilvl w:val="0"/>
+          <w:numId w:val="10"/>
+        </w:numPr>
+        <w:shd w:val="clear" w:color="auto" w:fill="FFFFFF"/>
+        <w:spacing w:before="0" w:beforeAutospacing="0" w:after="0" w:afterAutospacing="0" w:line="360" w:lineRule="auto"/>
+        <w:jc w:val="both"/>
+        <w:rPr>
+          <w:rFonts w:ascii="Times New Roman" w:hAnsi="Times New Roman" w:cs="Times New Roman"/>
+          <w:color w:val="060607"/>
+          <w:spacing w:val="4"/>
+          <w:sz w:val="21"/>
+          <w:szCs w:val="21"/>
+        </w:rPr>
+      </w:pPr>
+      <w:r>
+        <w:rPr>
+          <w:rStyle w:val="a9"/>
+          <w:rFonts w:ascii="Times New Roman" w:hAnsi="Times New Roman" w:cs="Times New Roman"/>
+          <w:color w:val="060607"/>
+          <w:spacing w:val="4"/>
+          <w:sz w:val="21"/>
+          <w:szCs w:val="21"/>
+        </w:rPr>
+        <w:t>Penetration Testing</w:t>
+      </w:r>
+      <w:r>
+        <w:rPr>
+          <w:rFonts w:ascii="Times New Roman" w:hAnsi="Times New Roman" w:cs="Times New Roman"/>
+          <w:color w:val="060607"/>
+          <w:spacing w:val="4"/>
+          <w:sz w:val="21"/>
+          <w:szCs w:val="21"/>
+        </w:rPr>
+        <w:t xml:space="preserve">: Simulating attacks on the system to identify vulnerabilities that can be </w:t>
+      </w:r>
+      <w:proofErr w:type="gramStart"/>
+      <w:r>
+        <w:rPr>
+          <w:rFonts w:ascii="Times New Roman" w:hAnsi="Times New Roman" w:cs="Times New Roman"/>
+          <w:color w:val="060607"/>
+          <w:spacing w:val="4"/>
+          <w:sz w:val="21"/>
+          <w:szCs w:val="21"/>
+        </w:rPr>
+        <w:t>exploited .</w:t>
+      </w:r>
+      <w:proofErr w:type="gramEnd"/>
+    </w:p>
+    <w:p>
+      <w:pPr>
+        <w:pStyle w:val="a8"/>
+        <w:numPr>
+          <w:ilvl w:val="0"/>
+          <w:numId w:val="10"/>
+        </w:numPr>
+        <w:shd w:val="clear" w:color="auto" w:fill="FFFFFF"/>
+        <w:spacing w:before="0" w:beforeAutospacing="0" w:after="0" w:afterAutospacing="0" w:line="360" w:lineRule="auto"/>
+        <w:jc w:val="both"/>
+        <w:rPr>
+          <w:rFonts w:ascii="Times New Roman" w:hAnsi="Times New Roman" w:cs="Times New Roman"/>
+          <w:color w:val="060607"/>
+          <w:spacing w:val="4"/>
+          <w:sz w:val="21"/>
+          <w:szCs w:val="21"/>
+        </w:rPr>
+      </w:pPr>
+      <w:r>
+        <w:rPr>
+          <w:rStyle w:val="a9"/>
+          <w:rFonts w:ascii="Times New Roman" w:hAnsi="Times New Roman" w:cs="Times New Roman"/>
+          <w:color w:val="060607"/>
+          <w:spacing w:val="4"/>
+          <w:sz w:val="21"/>
+          <w:szCs w:val="21"/>
+        </w:rPr>
+        <w:t>Secure Deployment</w:t>
+      </w:r>
+      <w:r>
+        <w:rPr>
+          <w:rFonts w:ascii="Times New Roman" w:hAnsi="Times New Roman" w:cs="Times New Roman"/>
+          <w:color w:val="060607"/>
+          <w:spacing w:val="4"/>
+          <w:sz w:val="21"/>
+          <w:szCs w:val="21"/>
+        </w:rPr>
+        <w:t xml:space="preserve">: Ensuring that servers and environments are securely configured and that access controls are in place during </w:t>
+      </w:r>
+      <w:proofErr w:type="gramStart"/>
+      <w:r>
+        <w:rPr>
+          <w:rFonts w:ascii="Times New Roman" w:hAnsi="Times New Roman" w:cs="Times New Roman"/>
+          <w:color w:val="060607"/>
+          <w:spacing w:val="4"/>
+          <w:sz w:val="21"/>
+          <w:szCs w:val="21"/>
+        </w:rPr>
+        <w:t>deployment .</w:t>
+      </w:r>
+      <w:proofErr w:type="gramEnd"/>
+    </w:p>
+    <w:p>
+      <w:pPr>
+        <w:pStyle w:val="a8"/>
+        <w:numPr>
+          <w:ilvl w:val="0"/>
+          <w:numId w:val="10"/>
+        </w:numPr>
+        <w:shd w:val="clear" w:color="auto" w:fill="FFFFFF"/>
+        <w:spacing w:before="0" w:beforeAutospacing="0" w:after="0" w:afterAutospacing="0" w:line="360" w:lineRule="auto"/>
+        <w:jc w:val="both"/>
+        <w:rPr>
+          <w:rFonts w:ascii="Times New Roman" w:hAnsi="Times New Roman" w:cs="Times New Roman"/>
+          <w:color w:val="060607"/>
+          <w:spacing w:val="4"/>
+          <w:sz w:val="21"/>
+          <w:szCs w:val="21"/>
+        </w:rPr>
+      </w:pPr>
+      <w:r>
+        <w:rPr>
+          <w:rStyle w:val="a9"/>
+          <w:rFonts w:ascii="Times New Roman" w:hAnsi="Times New Roman" w:cs="Times New Roman"/>
+          <w:color w:val="060607"/>
+          <w:spacing w:val="4"/>
+          <w:sz w:val="21"/>
+          <w:szCs w:val="21"/>
+        </w:rPr>
+        <w:t>Maintenance and Monitoring</w:t>
+      </w:r>
+      <w:r>
+        <w:rPr>
+          <w:rFonts w:ascii="Times New Roman" w:hAnsi="Times New Roman" w:cs="Times New Roman"/>
+          <w:color w:val="060607"/>
+          <w:spacing w:val="4"/>
+          <w:sz w:val="21"/>
+          <w:szCs w:val="21"/>
+        </w:rPr>
+        <w:t xml:space="preserve">: Regularly updating and patching software, monitoring for security events, and having incident response procedures in </w:t>
+      </w:r>
+      <w:proofErr w:type="gramStart"/>
+      <w:r>
+        <w:rPr>
+          <w:rFonts w:ascii="Times New Roman" w:hAnsi="Times New Roman" w:cs="Times New Roman"/>
+          <w:color w:val="060607"/>
+          <w:spacing w:val="4"/>
+          <w:sz w:val="21"/>
+          <w:szCs w:val="21"/>
+        </w:rPr>
+        <w:t>place .</w:t>
+      </w:r>
+      <w:proofErr w:type="gramEnd"/>
+    </w:p>
+    <w:p>
+      <w:pPr>
         <w:pStyle w:val="a7"/>
         <w:numPr>
           <w:ilvl w:val="0"/>
@@ -2158,7 +2596,16 @@
           <w:bCs/>
           <w:sz w:val="24"/>
         </w:rPr>
-        <w:t>Security and usability are often seen to be at odds with each other. Security often imposes procedures and processes that seem like needless overhead to the casual user. But some say that security and usability go (or should go) hand in hand and argue that making the system easy to use securely is the best way to promote security to the user. Discuss.</w:t>
+        <w:t xml:space="preserve">Security and usability are often seen to be at odds with each other. Security often imposes procedures and processes that seem like needless overhead to the </w:t>
+      </w:r>
+      <w:r>
+        <w:rPr>
+          <w:b/>
+          <w:bCs/>
+          <w:sz w:val="24"/>
+        </w:rPr>
+        <w:lastRenderedPageBreak/>
+        <w:t>casual user. But some say that security and usability go (or should go) hand in hand and argue that making the system easy to use securely is the best way to promote security to the user. Discuss.</w:t>
       </w:r>
     </w:p>
     <w:p>
@@ -2299,13 +2746,7 @@
         <w:t>The public disclosure of vulnerabilities in production systems is a matter of controversy. Discuss why this is so and the pros and cons of public disclosure of vulnerabilities.</w:t>
       </w:r>
     </w:p>
-    <w:p>
-      <w:pPr>
-        <w:rPr>
-          <w:rFonts w:hint="eastAsia"/>
-        </w:rPr>
-      </w:pPr>
-    </w:p>
+    <w:p/>
     <w:sectPr>
       <w:pgSz w:w="11906" w:h="16838"/>
       <w:pgMar w:top="1440" w:right="1800" w:bottom="1440" w:left="1800" w:header="851" w:footer="992" w:gutter="0"/>
@@ -2322,9 +2763,6 @@
     <w:p>
       <w:pPr>
         <w:spacing w:line="240" w:lineRule="auto"/>
-        <w:rPr>
-          <w:rFonts w:hint="eastAsia"/>
-        </w:rPr>
       </w:pPr>
       <w:r>
         <w:separator/>
@@ -2335,9 +2773,6 @@
     <w:p>
       <w:pPr>
         <w:spacing w:line="240" w:lineRule="auto"/>
-        <w:rPr>
-          <w:rFonts w:hint="eastAsia"/>
-        </w:rPr>
       </w:pPr>
       <w:r>
         <w:continuationSeparator/>
@@ -2353,9 +2788,6 @@
     <w:p>
       <w:pPr>
         <w:spacing w:line="240" w:lineRule="auto"/>
-        <w:rPr>
-          <w:rFonts w:hint="eastAsia"/>
-        </w:rPr>
       </w:pPr>
       <w:r>
         <w:separator/>
@@ -2366,9 +2798,6 @@
     <w:p>
       <w:pPr>
         <w:spacing w:line="240" w:lineRule="auto"/>
-        <w:rPr>
-          <w:rFonts w:hint="eastAsia"/>
-        </w:rPr>
       </w:pPr>
       <w:r>
         <w:continuationSeparator/>
@@ -2583,6 +3012,92 @@
     </w:lvl>
   </w:abstractNum>
   <w:abstractNum w:abstractNumId="2" w15:restartNumberingAfterBreak="0">
+    <w:nsid w:val="15B75234"/>
+    <w:multiLevelType w:val="hybridMultilevel"/>
+    <w:tmpl w:val="2046A968"/>
+    <w:lvl w:ilvl="0" w:tplc="0409000F">
+      <w:start w:val="1"/>
+      <w:numFmt w:val="decimal"/>
+      <w:lvlText w:val="%1."/>
+      <w:lvlJc w:val="left"/>
+      <w:pPr>
+        <w:ind w:left="440" w:hanging="440"/>
+      </w:pPr>
+    </w:lvl>
+    <w:lvl w:ilvl="1" w:tplc="04090019" w:tentative="1">
+      <w:start w:val="1"/>
+      <w:numFmt w:val="lowerLetter"/>
+      <w:lvlText w:val="%2)"/>
+      <w:lvlJc w:val="left"/>
+      <w:pPr>
+        <w:ind w:left="880" w:hanging="440"/>
+      </w:pPr>
+    </w:lvl>
+    <w:lvl w:ilvl="2" w:tplc="0409001B" w:tentative="1">
+      <w:start w:val="1"/>
+      <w:numFmt w:val="lowerRoman"/>
+      <w:lvlText w:val="%3."/>
+      <w:lvlJc w:val="right"/>
+      <w:pPr>
+        <w:ind w:left="1320" w:hanging="440"/>
+      </w:pPr>
+    </w:lvl>
+    <w:lvl w:ilvl="3" w:tplc="0409000F" w:tentative="1">
+      <w:start w:val="1"/>
+      <w:numFmt w:val="decimal"/>
+      <w:lvlText w:val="%4."/>
+      <w:lvlJc w:val="left"/>
+      <w:pPr>
+        <w:ind w:left="1760" w:hanging="440"/>
+      </w:pPr>
+    </w:lvl>
+    <w:lvl w:ilvl="4" w:tplc="04090019" w:tentative="1">
+      <w:start w:val="1"/>
+      <w:numFmt w:val="lowerLetter"/>
+      <w:lvlText w:val="%5)"/>
+      <w:lvlJc w:val="left"/>
+      <w:pPr>
+        <w:ind w:left="2200" w:hanging="440"/>
+      </w:pPr>
+    </w:lvl>
+    <w:lvl w:ilvl="5" w:tplc="0409001B" w:tentative="1">
+      <w:start w:val="1"/>
+      <w:numFmt w:val="lowerRoman"/>
+      <w:lvlText w:val="%6."/>
+      <w:lvlJc w:val="right"/>
+      <w:pPr>
+        <w:ind w:left="2640" w:hanging="440"/>
+      </w:pPr>
+    </w:lvl>
+    <w:lvl w:ilvl="6" w:tplc="0409000F" w:tentative="1">
+      <w:start w:val="1"/>
+      <w:numFmt w:val="decimal"/>
+      <w:lvlText w:val="%7."/>
+      <w:lvlJc w:val="left"/>
+      <w:pPr>
+        <w:ind w:left="3080" w:hanging="440"/>
+      </w:pPr>
+    </w:lvl>
+    <w:lvl w:ilvl="7" w:tplc="04090019" w:tentative="1">
+      <w:start w:val="1"/>
+      <w:numFmt w:val="lowerLetter"/>
+      <w:lvlText w:val="%8)"/>
+      <w:lvlJc w:val="left"/>
+      <w:pPr>
+        <w:ind w:left="3520" w:hanging="440"/>
+      </w:pPr>
+    </w:lvl>
+    <w:lvl w:ilvl="8" w:tplc="0409001B" w:tentative="1">
+      <w:start w:val="1"/>
+      <w:numFmt w:val="lowerRoman"/>
+      <w:lvlText w:val="%9."/>
+      <w:lvlJc w:val="right"/>
+      <w:pPr>
+        <w:ind w:left="3960" w:hanging="440"/>
+      </w:pPr>
+    </w:lvl>
+  </w:abstractNum>
+  <w:abstractNum w:abstractNumId="3" w15:restartNumberingAfterBreak="0">
     <w:nsid w:val="24A74ABB"/>
     <w:multiLevelType w:val="hybridMultilevel"/>
     <w:tmpl w:val="708297FA"/>
@@ -2671,7 +3186,7 @@
       </w:pPr>
     </w:lvl>
   </w:abstractNum>
-  <w:abstractNum w:abstractNumId="3" w15:restartNumberingAfterBreak="0">
+  <w:abstractNum w:abstractNumId="4" w15:restartNumberingAfterBreak="0">
     <w:nsid w:val="284221C0"/>
     <w:multiLevelType w:val="multilevel"/>
     <w:tmpl w:val="E3245FC8"/>
@@ -2811,7 +3326,7 @@
       </w:rPr>
     </w:lvl>
   </w:abstractNum>
-  <w:abstractNum w:abstractNumId="4" w15:restartNumberingAfterBreak="0">
+  <w:abstractNum w:abstractNumId="5" w15:restartNumberingAfterBreak="0">
     <w:nsid w:val="2D066E6F"/>
     <w:multiLevelType w:val="multilevel"/>
     <w:tmpl w:val="EFA6744A"/>
@@ -2928,7 +3443,7 @@
       </w:pPr>
     </w:lvl>
   </w:abstractNum>
-  <w:abstractNum w:abstractNumId="5" w15:restartNumberingAfterBreak="0">
+  <w:abstractNum w:abstractNumId="6" w15:restartNumberingAfterBreak="0">
     <w:nsid w:val="3C165943"/>
     <w:multiLevelType w:val="hybridMultilevel"/>
     <w:tmpl w:val="AF92EE86"/>
@@ -3017,7 +3532,120 @@
       </w:pPr>
     </w:lvl>
   </w:abstractNum>
-  <w:abstractNum w:abstractNumId="6" w15:restartNumberingAfterBreak="0">
+  <w:abstractNum w:abstractNumId="7" w15:restartNumberingAfterBreak="0">
+    <w:nsid w:val="3F56180D"/>
+    <w:multiLevelType w:val="multilevel"/>
+    <w:tmpl w:val="9FDC5CB2"/>
+    <w:lvl w:ilvl="0">
+      <w:start w:val="1"/>
+      <w:numFmt w:val="decimal"/>
+      <w:lvlText w:val="%1."/>
+      <w:lvlJc w:val="left"/>
+      <w:pPr>
+        <w:tabs>
+          <w:tab w:val="num" w:pos="720"/>
+        </w:tabs>
+        <w:ind w:left="720" w:hanging="360"/>
+      </w:pPr>
+    </w:lvl>
+    <w:lvl w:ilvl="1" w:tentative="1">
+      <w:start w:val="1"/>
+      <w:numFmt w:val="decimal"/>
+      <w:lvlText w:val="%2."/>
+      <w:lvlJc w:val="left"/>
+      <w:pPr>
+        <w:tabs>
+          <w:tab w:val="num" w:pos="1440"/>
+        </w:tabs>
+        <w:ind w:left="1440" w:hanging="360"/>
+      </w:pPr>
+    </w:lvl>
+    <w:lvl w:ilvl="2" w:tentative="1">
+      <w:start w:val="1"/>
+      <w:numFmt w:val="decimal"/>
+      <w:lvlText w:val="%3."/>
+      <w:lvlJc w:val="left"/>
+      <w:pPr>
+        <w:tabs>
+          <w:tab w:val="num" w:pos="2160"/>
+        </w:tabs>
+        <w:ind w:left="2160" w:hanging="360"/>
+      </w:pPr>
+    </w:lvl>
+    <w:lvl w:ilvl="3" w:tentative="1">
+      <w:start w:val="1"/>
+      <w:numFmt w:val="decimal"/>
+      <w:lvlText w:val="%4."/>
+      <w:lvlJc w:val="left"/>
+      <w:pPr>
+        <w:tabs>
+          <w:tab w:val="num" w:pos="2880"/>
+        </w:tabs>
+        <w:ind w:left="2880" w:hanging="360"/>
+      </w:pPr>
+    </w:lvl>
+    <w:lvl w:ilvl="4" w:tentative="1">
+      <w:start w:val="1"/>
+      <w:numFmt w:val="decimal"/>
+      <w:lvlText w:val="%5."/>
+      <w:lvlJc w:val="left"/>
+      <w:pPr>
+        <w:tabs>
+          <w:tab w:val="num" w:pos="3600"/>
+        </w:tabs>
+        <w:ind w:left="3600" w:hanging="360"/>
+      </w:pPr>
+    </w:lvl>
+    <w:lvl w:ilvl="5" w:tentative="1">
+      <w:start w:val="1"/>
+      <w:numFmt w:val="decimal"/>
+      <w:lvlText w:val="%6."/>
+      <w:lvlJc w:val="left"/>
+      <w:pPr>
+        <w:tabs>
+          <w:tab w:val="num" w:pos="4320"/>
+        </w:tabs>
+        <w:ind w:left="4320" w:hanging="360"/>
+      </w:pPr>
+    </w:lvl>
+    <w:lvl w:ilvl="6" w:tentative="1">
+      <w:start w:val="1"/>
+      <w:numFmt w:val="decimal"/>
+      <w:lvlText w:val="%7."/>
+      <w:lvlJc w:val="left"/>
+      <w:pPr>
+        <w:tabs>
+          <w:tab w:val="num" w:pos="5040"/>
+        </w:tabs>
+        <w:ind w:left="5040" w:hanging="360"/>
+      </w:pPr>
+    </w:lvl>
+    <w:lvl w:ilvl="7" w:tentative="1">
+      <w:start w:val="1"/>
+      <w:numFmt w:val="decimal"/>
+      <w:lvlText w:val="%8."/>
+      <w:lvlJc w:val="left"/>
+      <w:pPr>
+        <w:tabs>
+          <w:tab w:val="num" w:pos="5760"/>
+        </w:tabs>
+        <w:ind w:left="5760" w:hanging="360"/>
+      </w:pPr>
+    </w:lvl>
+    <w:lvl w:ilvl="8" w:tentative="1">
+      <w:start w:val="1"/>
+      <w:numFmt w:val="decimal"/>
+      <w:lvlText w:val="%9."/>
+      <w:lvlJc w:val="left"/>
+      <w:pPr>
+        <w:tabs>
+          <w:tab w:val="num" w:pos="6480"/>
+        </w:tabs>
+        <w:ind w:left="6480" w:hanging="360"/>
+      </w:pPr>
+    </w:lvl>
+  </w:abstractNum>
+  <w:abstractNum w:abstractNumId="8" w15:restartNumberingAfterBreak="0">
     <w:nsid w:val="5C3240C7"/>
     <w:multiLevelType w:val="multilevel"/>
     <w:tmpl w:val="934EAC60"/>
@@ -3130,7 +3758,7 @@
       </w:pPr>
     </w:lvl>
   </w:abstractNum>
-  <w:abstractNum w:abstractNumId="7" w15:restartNumberingAfterBreak="0">
+  <w:abstractNum w:abstractNumId="9" w15:restartNumberingAfterBreak="0">
     <w:nsid w:val="7BD321FF"/>
     <w:multiLevelType w:val="hybridMultilevel"/>
     <w:tmpl w:val="C8725ABE"/>
@@ -3223,25 +3851,31 @@
     <w:abstractNumId w:val="0"/>
   </w:num>
   <w:num w:numId="2" w16cid:durableId="1917395250">
-    <w:abstractNumId w:val="2"/>
+    <w:abstractNumId w:val="3"/>
   </w:num>
   <w:num w:numId="3" w16cid:durableId="109865019">
-    <w:abstractNumId w:val="7"/>
+    <w:abstractNumId w:val="9"/>
   </w:num>
   <w:num w:numId="4" w16cid:durableId="837312096">
-    <w:abstractNumId w:val="3"/>
+    <w:abstractNumId w:val="4"/>
   </w:num>
   <w:num w:numId="5" w16cid:durableId="1467773517">
-    <w:abstractNumId w:val="5"/>
+    <w:abstractNumId w:val="6"/>
   </w:num>
   <w:num w:numId="6" w16cid:durableId="941184076">
-    <w:abstractNumId w:val="6"/>
+    <w:abstractNumId w:val="8"/>
   </w:num>
   <w:num w:numId="7" w16cid:durableId="1670405200">
-    <w:abstractNumId w:val="4"/>
+    <w:abstractNumId w:val="5"/>
   </w:num>
   <w:num w:numId="8" w16cid:durableId="865412258">
     <w:abstractNumId w:val="1"/>
+  </w:num>
+  <w:num w:numId="9" w16cid:durableId="968245544">
+    <w:abstractNumId w:val="7"/>
+  </w:num>
+  <w:num w:numId="10" w16cid:durableId="1719937056">
+    <w:abstractNumId w:val="2"/>
   </w:num>
 </w:numbering>
 </file>

</xml_diff>